<commit_message>
Último commit de tarea 4
</commit_message>
<xml_diff>
--- a/Segundo Informe tarea 4 Keras.docx
+++ b/Segundo Informe tarea 4 Keras.docx
@@ -944,7 +944,7 @@
           <wp:inline distT="0" distB="0" distL="0" distR="0" wp14:anchorId="76F377E4" wp14:editId="53D75450">
             <wp:extent cx="5612130" cy="3037205"/>
             <wp:effectExtent l="0" t="0" r="7620" b="0"/>
-            <wp:docPr id="1212168879" name="Imagen 1"/>
+            <wp:docPr id="1212168879" name="Imagen 1" descr="Texto&#10;&#10;Descripción generada automáticamente"/>
             <wp:cNvGraphicFramePr>
               <a:graphicFrameLocks xmlns:a="http://schemas.openxmlformats.org/drawingml/2006/main" noChangeAspect="1"/>
             </wp:cNvGraphicFramePr>
@@ -952,7 +952,7 @@
               <a:graphicData uri="http://schemas.openxmlformats.org/drawingml/2006/picture">
                 <pic:pic xmlns:pic="http://schemas.openxmlformats.org/drawingml/2006/picture">
                   <pic:nvPicPr>
-                    <pic:cNvPr id="1212168879" name=""/>
+                    <pic:cNvPr id="1212168879" name="Imagen 1" descr="Texto&#10;&#10;Descripción generada automáticamente"/>
                     <pic:cNvPicPr/>
                   </pic:nvPicPr>
                   <pic:blipFill>

</xml_diff>